<commit_message>
✨ work on items and how they generate
</commit_message>
<xml_diff>
--- a/template/items.docx
+++ b/template/items.docx
@@ -1,86 +1,61 @@
 
 <file path=word/document.xml><?xml version="1.0" encoding="utf-8"?>
-<w:document xmlns:wpc="http://schemas.microsoft.com/office/word/2010/wordprocessingCanvas" xmlns:cx="http://schemas.microsoft.com/office/drawing/2014/chartex" xmlns:cx1="http://schemas.microsoft.com/office/drawing/2015/9/8/chartex" xmlns:cx2="http://schemas.microsoft.com/office/drawing/2015/10/21/chartex" xmlns:cx3="http://schemas.microsoft.com/office/drawing/2016/5/9/chartex" xmlns:cx4="http://schemas.microsoft.com/office/drawing/2016/5/10/chartex" xmlns:cx5="http://schemas.microsoft.com/office/drawing/2016/5/11/chartex" xmlns:cx6="http://schemas.microsoft.com/office/drawing/2016/5/12/chartex" xmlns:cx7="http://schemas.microsoft.com/office/drawing/2016/5/13/chartex" xmlns:cx8="http://schemas.microsoft.com/office/drawing/2016/5/14/chartex" xmlns:mc="http://schemas.openxmlformats.org/markup-compatibility/2006" xmlns:aink="http://schemas.microsoft.com/office/drawing/2016/ink" xmlns:am3d="http://schemas.microsoft.com/office/drawing/2017/model3d" xmlns:o="urn:schemas-microsoft-com:office:office" xmlns:r="http://schemas.openxmlformats.org/officeDocument/2006/relationships" xmlns:m="http://schemas.openxmlformats.org/officeDocument/2006/math" xmlns:v="urn:schemas-microsoft-com:vml" xmlns:wp14="http://schemas.microsoft.com/office/word/2010/wordprocessingDrawing" xmlns:wp="http://schemas.openxmlformats.org/drawingml/2006/wordprocessingDrawing" xmlns:w10="urn:schemas-microsoft-com:office:word" xmlns:w="http://schemas.openxmlformats.org/wordprocessingml/2006/main" xmlns:w14="http://schemas.microsoft.com/office/word/2010/wordml" xmlns:w15="http://schemas.microsoft.com/office/word/2012/wordml" xmlns:w16cid="http://schemas.microsoft.com/office/word/2016/wordml/cid" xmlns:w16se="http://schemas.microsoft.com/office/word/2015/wordml/symex" xmlns:wpg="http://schemas.microsoft.com/office/word/2010/wordprocessingGroup" xmlns:wpi="http://schemas.microsoft.com/office/word/2010/wordprocessingInk" xmlns:wne="http://schemas.microsoft.com/office/word/2006/wordml" xmlns:wps="http://schemas.microsoft.com/office/word/2010/wordprocessingShape" mc:Ignorable="w14 w15 w16se w16cid wp14">
+<w:document xmlns:o="urn:schemas-microsoft-com:office:office" xmlns:r="http://schemas.openxmlformats.org/officeDocument/2006/relationships" xmlns:v="urn:schemas-microsoft-com:vml" xmlns:w="http://schemas.openxmlformats.org/wordprocessingml/2006/main" xmlns:w10="urn:schemas-microsoft-com:office:word" xmlns:wp="http://schemas.openxmlformats.org/drawingml/2006/wordprocessingDrawing" xmlns:wps="http://schemas.microsoft.com/office/word/2010/wordprocessingShape" xmlns:wpg="http://schemas.microsoft.com/office/word/2010/wordprocessingGroup" xmlns:mc="http://schemas.openxmlformats.org/markup-compatibility/2006" xmlns:wp14="http://schemas.microsoft.com/office/word/2010/wordprocessingDrawing" xmlns:w14="http://schemas.microsoft.com/office/word/2010/wordml" mc:Ignorable="w14 wp14">
   <w:body>
     <w:p>
       <w:pPr>
         <w:pStyle w:val="NormalWeb"/>
-        <w:spacing w:before="0" w:beforeAutospacing="0" w:after="60" w:afterAutospacing="0"/>
+        <w:spacing w:beforeAutospacing="0" w:before="0" w:afterAutospacing="0" w:after="60"/>
         <w:jc w:val="center"/>
+        <w:rPr/>
+      </w:pPr>
+      <w:r>
         <w:rPr>
-          <w:rFonts w:ascii="Arial" w:hAnsi="Arial" w:cs="Arial"/>
+          <w:rFonts w:cs="Arial" w:ascii="Arial" w:hAnsi="Arial"/>
           <w:color w:val="000000"/>
           <w:sz w:val="16"/>
           <w:szCs w:val="16"/>
         </w:rPr>
-      </w:pPr>
-      <w:r>
-        <w:rPr>
-          <w:rFonts w:ascii="Arial" w:hAnsi="Arial" w:cs="Arial"/>
-          <w:color w:val="000000"/>
-          <w:sz w:val="16"/>
-          <w:szCs w:val="16"/>
-        </w:rPr>
-        <w:t>{#</w:t>
-      </w:r>
-      <w:proofErr w:type="spellStart"/>
-      <w:proofErr w:type="gramStart"/>
-      <w:r>
-        <w:rPr>
-          <w:rFonts w:ascii="Arial" w:hAnsi="Arial" w:cs="Arial"/>
-          <w:color w:val="000000"/>
-          <w:sz w:val="16"/>
-          <w:szCs w:val="16"/>
-        </w:rPr>
-        <w:t>game.</w:t>
-      </w:r>
-      <w:r>
-        <w:rPr>
-          <w:rFonts w:ascii="Arial" w:hAnsi="Arial" w:cs="Arial"/>
-          <w:color w:val="000000"/>
-          <w:sz w:val="16"/>
-          <w:szCs w:val="16"/>
-        </w:rPr>
-        <w:t>items</w:t>
-      </w:r>
-      <w:proofErr w:type="spellEnd"/>
-      <w:proofErr w:type="gramEnd"/>
-      <w:r>
-        <w:rPr>
-          <w:rFonts w:ascii="Arial" w:hAnsi="Arial" w:cs="Arial"/>
-          <w:color w:val="000000"/>
-          <w:sz w:val="16"/>
-          <w:szCs w:val="16"/>
-        </w:rPr>
-        <w:t>}</w:t>
+        <w:t>{#game.printableItems}</w:t>
       </w:r>
     </w:p>
     <w:tbl>
       <w:tblPr>
         <w:tblStyle w:val="TableGrid"/>
-        <w:tblW w:w="0" w:type="auto"/>
-        <w:tblLook w:val="04A0" w:firstRow="1" w:lastRow="0" w:firstColumn="1" w:lastColumn="0" w:noHBand="0" w:noVBand="1"/>
+        <w:tblW w:w="7248" w:type="dxa"/>
+        <w:jc w:val="left"/>
+        <w:tblInd w:w="0" w:type="dxa"/>
+        <w:tblCellMar>
+          <w:top w:w="0" w:type="dxa"/>
+          <w:left w:w="108" w:type="dxa"/>
+          <w:bottom w:w="0" w:type="dxa"/>
+          <w:right w:w="108" w:type="dxa"/>
+        </w:tblCellMar>
+        <w:tblLook w:firstRow="1" w:noVBand="1" w:lastRow="0" w:firstColumn="1" w:lastColumn="0" w:noHBand="0" w:val="04a0"/>
       </w:tblPr>
       <w:tblGrid>
         <w:gridCol w:w="1266"/>
-        <w:gridCol w:w="5982"/>
+        <w:gridCol w:w="5981"/>
       </w:tblGrid>
       <w:tr>
         <w:trPr>
-          <w:trHeight w:val="972"/>
+          <w:trHeight w:val="972" w:hRule="atLeast"/>
         </w:trPr>
         <w:tc>
           <w:tcPr>
-            <w:tcW w:w="1000" w:type="dxa"/>
+            <w:tcW w:w="1266" w:type="dxa"/>
             <w:tcBorders>
               <w:bottom w:val="nil"/>
               <w:right w:val="nil"/>
+              <w:insideH w:val="nil"/>
+              <w:insideV w:val="nil"/>
             </w:tcBorders>
+            <w:shd w:fill="auto" w:val="clear"/>
           </w:tcPr>
           <w:p>
             <w:pPr>
               <w:pStyle w:val="NormalWeb"/>
-              <w:spacing w:before="0" w:beforeAutospacing="0" w:after="60" w:afterAutospacing="0"/>
+              <w:spacing w:lineRule="auto" w:line="240" w:beforeAutospacing="0" w:before="0" w:afterAutospacing="0" w:after="0"/>
               <w:jc w:val="center"/>
               <w:rPr>
                 <w:rFonts w:ascii="Arial" w:hAnsi="Arial" w:cs="Arial"/>
@@ -90,14 +65,12 @@
               </w:rPr>
             </w:pPr>
             <w:r>
-              <w:rPr>
-                <w:noProof/>
-              </w:rPr>
+              <w:rPr/>
               <w:drawing>
-                <wp:inline distT="0" distB="0" distL="0" distR="0" wp14:anchorId="749FC640" wp14:editId="7A70A4DF">
+                <wp:inline distT="0" distB="0" distL="0" distR="0">
                   <wp:extent cx="657225" cy="657225"/>
-                  <wp:effectExtent l="0" t="0" r="9525" b="9525"/>
-                  <wp:docPr id="7" name="Picture 7" descr="https://lh5.googleusercontent.com/Qpq5aIlUtNo-R_4Lnp6MyQzgW2oKXR20ihIFMcmK_vBHic-ZCVtqUSEYJbpX3O0ZHwkJrJbSlh-frFvJ8YGhIcvgB3DS3xfiA_cxWPCug8EflyPtPe5pO7A1KM1CBpOhKhSc_kubCaY"/>
+                  <wp:effectExtent l="0" t="0" r="0" b="0"/>
+                  <wp:docPr id="1" name="Picture 7" descr="https://lh5.googleusercontent.com/Qpq5aIlUtNo-R_4Lnp6MyQzgW2oKXR20ihIFMcmK_vBHic-ZCVtqUSEYJbpX3O0ZHwkJrJbSlh-frFvJ8YGhIcvgB3DS3xfiA_cxWPCug8EflyPtPe5pO7A1KM1CBpOhKhSc_kubCaY"/>
                   <wp:cNvGraphicFramePr>
                     <a:graphicFrameLocks xmlns:a="http://schemas.openxmlformats.org/drawingml/2006/main" noChangeAspect="1"/>
                   </wp:cNvGraphicFramePr>
@@ -105,20 +78,13 @@
                     <a:graphicData uri="http://schemas.openxmlformats.org/drawingml/2006/picture">
                       <pic:pic xmlns:pic="http://schemas.openxmlformats.org/drawingml/2006/picture">
                         <pic:nvPicPr>
-                          <pic:cNvPr id="0" name="docs-internal-guid-c6e027ea-7fff-bb54-1d64-61f0580a9434" descr="https://lh5.googleusercontent.com/Qpq5aIlUtNo-R_4Lnp6MyQzgW2oKXR20ihIFMcmK_vBHic-ZCVtqUSEYJbpX3O0ZHwkJrJbSlh-frFvJ8YGhIcvgB3DS3xfiA_cxWPCug8EflyPtPe5pO7A1KM1CBpOhKhSc_kubCaY"/>
+                          <pic:cNvPr id="1" name="Picture 7" descr="https://lh5.googleusercontent.com/Qpq5aIlUtNo-R_4Lnp6MyQzgW2oKXR20ihIFMcmK_vBHic-ZCVtqUSEYJbpX3O0ZHwkJrJbSlh-frFvJ8YGhIcvgB3DS3xfiA_cxWPCug8EflyPtPe5pO7A1KM1CBpOhKhSc_kubCaY"/>
                           <pic:cNvPicPr>
                             <a:picLocks noChangeAspect="1" noChangeArrowheads="1"/>
                           </pic:cNvPicPr>
                         </pic:nvPicPr>
                         <pic:blipFill>
-                          <a:blip r:embed="rId6">
-                            <a:extLst>
-                              <a:ext uri="{28A0092B-C50C-407E-A947-70E740481C1C}">
-                                <a14:useLocalDpi xmlns:a14="http://schemas.microsoft.com/office/drawing/2010/main" val="0"/>
-                              </a:ext>
-                            </a:extLst>
-                          </a:blip>
-                          <a:srcRect/>
+                          <a:blip r:embed="rId2"/>
                           <a:stretch>
                             <a:fillRect/>
                           </a:stretch>
@@ -131,10 +97,6 @@
                           <a:prstGeom prst="rect">
                             <a:avLst/>
                           </a:prstGeom>
-                          <a:noFill/>
-                          <a:ln>
-                            <a:noFill/>
-                          </a:ln>
                         </pic:spPr>
                       </pic:pic>
                     </a:graphicData>
@@ -146,17 +108,19 @@
         </w:tc>
         <w:tc>
           <w:tcPr>
-            <w:tcW w:w="6199" w:type="dxa"/>
+            <w:tcW w:w="5981" w:type="dxa"/>
             <w:tcBorders>
               <w:left w:val="nil"/>
               <w:bottom w:val="nil"/>
+              <w:insideH w:val="nil"/>
             </w:tcBorders>
+            <w:shd w:fill="auto" w:val="clear"/>
             <w:vAlign w:val="center"/>
           </w:tcPr>
           <w:p>
             <w:pPr>
               <w:pStyle w:val="NormalWeb"/>
-              <w:spacing w:before="0" w:beforeAutospacing="0" w:after="60" w:afterAutospacing="0"/>
+              <w:spacing w:lineRule="auto" w:line="240" w:beforeAutospacing="0" w:before="0" w:afterAutospacing="0" w:after="0"/>
               <w:jc w:val="center"/>
               <w:rPr>
                 <w:rFonts w:ascii="Arial" w:hAnsi="Arial" w:cs="Arial"/>
@@ -167,7 +131,7 @@
             </w:pPr>
             <w:r>
               <w:rPr>
-                <w:rFonts w:ascii="Arial" w:hAnsi="Arial" w:cs="Arial"/>
+                <w:rFonts w:cs="Arial" w:ascii="Arial" w:hAnsi="Arial"/>
                 <w:b/>
                 <w:bCs/>
                 <w:color w:val="595959"/>
@@ -181,57 +145,69 @@
       </w:tr>
       <w:tr>
         <w:trPr>
-          <w:cantSplit/>
-          <w:trHeight w:val="3797"/>
+          <w:trHeight w:val="3185" w:hRule="exact"/>
+          <w:cantSplit w:val="true"/>
         </w:trPr>
         <w:tc>
           <w:tcPr>
-            <w:tcW w:w="1000" w:type="dxa"/>
+            <w:tcW w:w="1266" w:type="dxa"/>
             <w:tcBorders>
               <w:top w:val="nil"/>
+              <w:bottom w:val="nil"/>
               <w:right w:val="nil"/>
+              <w:insideH w:val="nil"/>
+              <w:insideV w:val="nil"/>
             </w:tcBorders>
+            <w:shd w:fill="auto" w:val="clear"/>
             <w:textDirection w:val="btLr"/>
+            <w:vAlign w:val="center"/>
           </w:tcPr>
           <w:p>
             <w:pPr>
               <w:pStyle w:val="NormalWeb"/>
-              <w:spacing w:before="0" w:beforeAutospacing="0" w:after="60" w:afterAutospacing="0"/>
-              <w:ind w:left="113" w:right="113"/>
+              <w:spacing w:lineRule="auto" w:line="240" w:beforeAutospacing="0" w:before="0" w:afterAutospacing="0" w:after="0"/>
+              <w:ind w:left="113" w:right="113" w:hanging="0"/>
               <w:jc w:val="center"/>
+              <w:rPr/>
+            </w:pPr>
+            <w:r>
               <w:rPr>
-                <w:rFonts w:ascii="Arial" w:hAnsi="Arial" w:cs="Arial"/>
+                <w:rFonts w:cs="Arial" w:ascii="Arial" w:hAnsi="Arial"/>
                 <w:b/>
-                <w:color w:val="A6A6A6" w:themeColor="background1" w:themeShade="A6"/>
+                <w:color w:val="A6A6A6" w:themeColor="background1" w:themeShade="a6"/>
                 <w:sz w:val="36"/>
                 <w:szCs w:val="36"/>
               </w:rPr>
-            </w:pPr>
+              <w:t xml:space="preserve"> </w:t>
+            </w:r>
             <w:r>
               <w:rPr>
-                <w:rFonts w:ascii="Arial" w:hAnsi="Arial" w:cs="Arial"/>
+                <w:rFonts w:cs="Arial" w:ascii="Arial" w:hAnsi="Arial"/>
                 <w:b/>
-                <w:color w:val="A6A6A6" w:themeColor="background1" w:themeShade="A6"/>
+                <w:color w:val="A6A6A6" w:themeColor="background1" w:themeShade="a6"/>
                 <w:sz w:val="36"/>
                 <w:szCs w:val="36"/>
               </w:rPr>
-              <w:t>ITEM CARD</w:t>
+              <w:t>{printableType} CARD</w:t>
             </w:r>
           </w:p>
         </w:tc>
         <w:tc>
           <w:tcPr>
-            <w:tcW w:w="6199" w:type="dxa"/>
+            <w:tcW w:w="5981" w:type="dxa"/>
             <w:tcBorders>
               <w:top w:val="nil"/>
               <w:left w:val="nil"/>
+              <w:bottom w:val="nil"/>
+              <w:insideH w:val="nil"/>
             </w:tcBorders>
+            <w:shd w:fill="auto" w:val="clear"/>
             <w:vAlign w:val="center"/>
           </w:tcPr>
           <w:p>
             <w:pPr>
               <w:pStyle w:val="NormalWeb"/>
-              <w:spacing w:before="0" w:beforeAutospacing="0" w:after="60" w:afterAutospacing="0"/>
+              <w:spacing w:lineRule="auto" w:line="240" w:beforeAutospacing="0" w:before="0" w:afterAutospacing="0" w:after="0"/>
               <w:jc w:val="center"/>
               <w:rPr>
                 <w:rFonts w:ascii="Arial" w:hAnsi="Arial" w:cs="Arial"/>
@@ -242,10 +218,64 @@
             </w:pPr>
             <w:r>
               <w:rPr>
-                <w:rFonts w:ascii="Arial" w:hAnsi="Arial" w:cs="Arial"/>
+                <w:rFonts w:cs="Arial" w:ascii="Arial" w:hAnsi="Arial"/>
                 <w:color w:val="595959"/>
               </w:rPr>
               <w:t>{description}</w:t>
+            </w:r>
+          </w:p>
+        </w:tc>
+      </w:tr>
+      <w:tr>
+        <w:trPr>
+          <w:trHeight w:val="390" w:hRule="exact"/>
+          <w:cantSplit w:val="true"/>
+        </w:trPr>
+        <w:tc>
+          <w:tcPr>
+            <w:tcW w:w="1266" w:type="dxa"/>
+            <w:tcBorders>
+              <w:top w:val="nil"/>
+              <w:right w:val="nil"/>
+              <w:insideV w:val="nil"/>
+            </w:tcBorders>
+            <w:shd w:fill="auto" w:val="clear"/>
+            <w:textDirection w:val="btLr"/>
+            <w:vAlign w:val="center"/>
+          </w:tcPr>
+          <w:p>
+            <w:pPr>
+              <w:pStyle w:val="NormalWeb"/>
+              <w:spacing w:lineRule="auto" w:line="240" w:beforeAutospacing="0" w:before="0" w:afterAutospacing="0" w:after="0"/>
+              <w:ind w:left="113" w:right="113" w:hanging="0"/>
+              <w:jc w:val="center"/>
+              <w:rPr/>
+            </w:pPr>
+            <w:r>
+              <w:rPr/>
+            </w:r>
+          </w:p>
+        </w:tc>
+        <w:tc>
+          <w:tcPr>
+            <w:tcW w:w="5981" w:type="dxa"/>
+            <w:tcBorders>
+              <w:top w:val="nil"/>
+              <w:left w:val="nil"/>
+            </w:tcBorders>
+            <w:shd w:fill="auto" w:val="clear"/>
+            <w:vAlign w:val="center"/>
+          </w:tcPr>
+          <w:p>
+            <w:pPr>
+              <w:pStyle w:val="NormalWeb"/>
+              <w:spacing w:lineRule="auto" w:line="240" w:beforeAutospacing="0" w:before="0" w:afterAutospacing="0" w:after="0"/>
+              <w:jc w:val="left"/>
+              <w:rPr/>
+            </w:pPr>
+            <w:r>
+              <w:rPr/>
+              <w:t>{printableUsages}</w:t>
             </w:r>
           </w:p>
         </w:tc>
@@ -254,249 +284,58 @@
     <w:p>
       <w:pPr>
         <w:pStyle w:val="NormalWeb"/>
-        <w:spacing w:before="0" w:beforeAutospacing="0" w:after="60" w:afterAutospacing="0"/>
+        <w:spacing w:beforeAutospacing="0" w:before="0" w:afterAutospacing="0" w:after="60"/>
         <w:jc w:val="center"/>
+        <w:rPr/>
+      </w:pPr>
+      <w:r>
         <w:rPr>
-          <w:rFonts w:ascii="Arial" w:hAnsi="Arial" w:cs="Arial"/>
+          <w:rFonts w:cs="Arial" w:ascii="Arial" w:hAnsi="Arial"/>
           <w:color w:val="000000"/>
           <w:sz w:val="16"/>
           <w:szCs w:val="16"/>
         </w:rPr>
-      </w:pPr>
-      <w:r>
-        <w:rPr>
-          <w:rFonts w:ascii="Arial" w:hAnsi="Arial" w:cs="Arial"/>
-          <w:color w:val="000000"/>
-          <w:sz w:val="16"/>
-          <w:szCs w:val="16"/>
-        </w:rPr>
-        <w:t>{</w:t>
-      </w:r>
-      <w:r>
-        <w:rPr>
-          <w:rFonts w:ascii="Arial" w:hAnsi="Arial" w:cs="Arial"/>
-          <w:color w:val="000000"/>
-          <w:sz w:val="16"/>
-          <w:szCs w:val="16"/>
-        </w:rPr>
-        <w:t>/</w:t>
-      </w:r>
-      <w:r>
-        <w:rPr>
-          <w:rFonts w:ascii="Arial" w:hAnsi="Arial" w:cs="Arial"/>
-          <w:color w:val="000000"/>
-          <w:sz w:val="16"/>
-          <w:szCs w:val="16"/>
-        </w:rPr>
-        <w:t>game.</w:t>
-      </w:r>
-      <w:bookmarkStart w:id="0" w:name="_GoBack"/>
-      <w:bookmarkEnd w:id="0"/>
-      <w:r>
-        <w:rPr>
-          <w:rFonts w:ascii="Arial" w:hAnsi="Arial" w:cs="Arial"/>
-          <w:color w:val="000000"/>
-          <w:sz w:val="16"/>
-          <w:szCs w:val="16"/>
-        </w:rPr>
-        <w:t>items}</w:t>
+        <w:t>{/game.printableItems}</w:t>
       </w:r>
     </w:p>
     <w:sectPr>
-      <w:pgSz w:w="8392" w:h="6521" w:orient="landscape" w:code="11"/>
-      <w:pgMar w:top="567" w:right="567" w:bottom="567" w:left="567" w:header="709" w:footer="709" w:gutter="0"/>
-      <w:cols w:space="708"/>
-      <w:docGrid w:linePitch="360"/>
+      <w:type w:val="nextPage"/>
+      <w:pgSz w:orient="landscape" w:w="8391" w:h="6521"/>
+      <w:pgMar w:left="567" w:right="567" w:header="0" w:top="567" w:footer="0" w:bottom="567" w:gutter="0"/>
+      <w:pgNumType w:fmt="decimal"/>
+      <w:formProt w:val="false"/>
+      <w:textDirection w:val="lrTb"/>
+      <w:docGrid w:type="default" w:linePitch="360" w:charSpace="4096"/>
     </w:sectPr>
   </w:body>
 </w:document>
 </file>
 
-<file path=word/numbering.xml><?xml version="1.0" encoding="utf-8"?>
-<w:numbering xmlns:wpc="http://schemas.microsoft.com/office/word/2010/wordprocessingCanvas" xmlns:cx="http://schemas.microsoft.com/office/drawing/2014/chartex" xmlns:cx1="http://schemas.microsoft.com/office/drawing/2015/9/8/chartex" xmlns:cx2="http://schemas.microsoft.com/office/drawing/2015/10/21/chartex" xmlns:cx3="http://schemas.microsoft.com/office/drawing/2016/5/9/chartex" xmlns:cx4="http://schemas.microsoft.com/office/drawing/2016/5/10/chartex" xmlns:cx5="http://schemas.microsoft.com/office/drawing/2016/5/11/chartex" xmlns:cx6="http://schemas.microsoft.com/office/drawing/2016/5/12/chartex" xmlns:cx7="http://schemas.microsoft.com/office/drawing/2016/5/13/chartex" xmlns:cx8="http://schemas.microsoft.com/office/drawing/2016/5/14/chartex" xmlns:mc="http://schemas.openxmlformats.org/markup-compatibility/2006" xmlns:aink="http://schemas.microsoft.com/office/drawing/2016/ink" xmlns:am3d="http://schemas.microsoft.com/office/drawing/2017/model3d" xmlns:o="urn:schemas-microsoft-com:office:office" xmlns:r="http://schemas.openxmlformats.org/officeDocument/2006/relationships" xmlns:m="http://schemas.openxmlformats.org/officeDocument/2006/math" xmlns:v="urn:schemas-microsoft-com:vml" xmlns:wp14="http://schemas.microsoft.com/office/word/2010/wordprocessingDrawing" xmlns:wp="http://schemas.openxmlformats.org/drawingml/2006/wordprocessingDrawing" xmlns:w10="urn:schemas-microsoft-com:office:word" xmlns:w="http://schemas.openxmlformats.org/wordprocessingml/2006/main" xmlns:w14="http://schemas.microsoft.com/office/word/2010/wordml" xmlns:w15="http://schemas.microsoft.com/office/word/2012/wordml" xmlns:w16cid="http://schemas.microsoft.com/office/word/2016/wordml/cid" xmlns:w16se="http://schemas.microsoft.com/office/word/2015/wordml/symex" xmlns:wpg="http://schemas.microsoft.com/office/word/2010/wordprocessingGroup" xmlns:wpi="http://schemas.microsoft.com/office/word/2010/wordprocessingInk" xmlns:wne="http://schemas.microsoft.com/office/word/2006/wordml" xmlns:wps="http://schemas.microsoft.com/office/word/2010/wordprocessingShape" mc:Ignorable="w14 w15 w16se w16cid wp14">
-  <w:abstractNum w:abstractNumId="0" w15:restartNumberingAfterBreak="0">
-    <w:nsid w:val="38606B32"/>
-    <w:multiLevelType w:val="multilevel"/>
-    <w:tmpl w:val="7922A2D0"/>
-    <w:lvl w:ilvl="0">
-      <w:start w:val="1"/>
-      <w:numFmt w:val="bullet"/>
-      <w:lvlText w:val=""/>
-      <w:lvlJc w:val="left"/>
-      <w:pPr>
-        <w:tabs>
-          <w:tab w:val="num" w:pos="720"/>
-        </w:tabs>
-        <w:ind w:left="720" w:hanging="360"/>
-      </w:pPr>
-      <w:rPr>
-        <w:rFonts w:ascii="Symbol" w:hAnsi="Symbol" w:hint="default"/>
-        <w:sz w:val="20"/>
-      </w:rPr>
-    </w:lvl>
-    <w:lvl w:ilvl="1" w:tentative="1">
-      <w:start w:val="1"/>
-      <w:numFmt w:val="bullet"/>
-      <w:lvlText w:val="o"/>
-      <w:lvlJc w:val="left"/>
-      <w:pPr>
-        <w:tabs>
-          <w:tab w:val="num" w:pos="1440"/>
-        </w:tabs>
-        <w:ind w:left="1440" w:hanging="360"/>
-      </w:pPr>
-      <w:rPr>
-        <w:rFonts w:ascii="Courier New" w:hAnsi="Courier New" w:hint="default"/>
-        <w:sz w:val="20"/>
-      </w:rPr>
-    </w:lvl>
-    <w:lvl w:ilvl="2" w:tentative="1">
-      <w:start w:val="1"/>
-      <w:numFmt w:val="bullet"/>
-      <w:lvlText w:val=""/>
-      <w:lvlJc w:val="left"/>
-      <w:pPr>
-        <w:tabs>
-          <w:tab w:val="num" w:pos="2160"/>
-        </w:tabs>
-        <w:ind w:left="2160" w:hanging="360"/>
-      </w:pPr>
-      <w:rPr>
-        <w:rFonts w:ascii="Wingdings" w:hAnsi="Wingdings" w:hint="default"/>
-        <w:sz w:val="20"/>
-      </w:rPr>
-    </w:lvl>
-    <w:lvl w:ilvl="3" w:tentative="1">
-      <w:start w:val="1"/>
-      <w:numFmt w:val="bullet"/>
-      <w:lvlText w:val=""/>
-      <w:lvlJc w:val="left"/>
-      <w:pPr>
-        <w:tabs>
-          <w:tab w:val="num" w:pos="2880"/>
-        </w:tabs>
-        <w:ind w:left="2880" w:hanging="360"/>
-      </w:pPr>
-      <w:rPr>
-        <w:rFonts w:ascii="Wingdings" w:hAnsi="Wingdings" w:hint="default"/>
-        <w:sz w:val="20"/>
-      </w:rPr>
-    </w:lvl>
-    <w:lvl w:ilvl="4" w:tentative="1">
-      <w:start w:val="1"/>
-      <w:numFmt w:val="bullet"/>
-      <w:lvlText w:val=""/>
-      <w:lvlJc w:val="left"/>
-      <w:pPr>
-        <w:tabs>
-          <w:tab w:val="num" w:pos="3600"/>
-        </w:tabs>
-        <w:ind w:left="3600" w:hanging="360"/>
-      </w:pPr>
-      <w:rPr>
-        <w:rFonts w:ascii="Wingdings" w:hAnsi="Wingdings" w:hint="default"/>
-        <w:sz w:val="20"/>
-      </w:rPr>
-    </w:lvl>
-    <w:lvl w:ilvl="5" w:tentative="1">
-      <w:start w:val="1"/>
-      <w:numFmt w:val="bullet"/>
-      <w:lvlText w:val=""/>
-      <w:lvlJc w:val="left"/>
-      <w:pPr>
-        <w:tabs>
-          <w:tab w:val="num" w:pos="4320"/>
-        </w:tabs>
-        <w:ind w:left="4320" w:hanging="360"/>
-      </w:pPr>
-      <w:rPr>
-        <w:rFonts w:ascii="Wingdings" w:hAnsi="Wingdings" w:hint="default"/>
-        <w:sz w:val="20"/>
-      </w:rPr>
-    </w:lvl>
-    <w:lvl w:ilvl="6" w:tentative="1">
-      <w:start w:val="1"/>
-      <w:numFmt w:val="bullet"/>
-      <w:lvlText w:val=""/>
-      <w:lvlJc w:val="left"/>
-      <w:pPr>
-        <w:tabs>
-          <w:tab w:val="num" w:pos="5040"/>
-        </w:tabs>
-        <w:ind w:left="5040" w:hanging="360"/>
-      </w:pPr>
-      <w:rPr>
-        <w:rFonts w:ascii="Wingdings" w:hAnsi="Wingdings" w:hint="default"/>
-        <w:sz w:val="20"/>
-      </w:rPr>
-    </w:lvl>
-    <w:lvl w:ilvl="7" w:tentative="1">
-      <w:start w:val="1"/>
-      <w:numFmt w:val="bullet"/>
-      <w:lvlText w:val=""/>
-      <w:lvlJc w:val="left"/>
-      <w:pPr>
-        <w:tabs>
-          <w:tab w:val="num" w:pos="5760"/>
-        </w:tabs>
-        <w:ind w:left="5760" w:hanging="360"/>
-      </w:pPr>
-      <w:rPr>
-        <w:rFonts w:ascii="Wingdings" w:hAnsi="Wingdings" w:hint="default"/>
-        <w:sz w:val="20"/>
-      </w:rPr>
-    </w:lvl>
-    <w:lvl w:ilvl="8" w:tentative="1">
-      <w:start w:val="1"/>
-      <w:numFmt w:val="bullet"/>
-      <w:lvlText w:val=""/>
-      <w:lvlJc w:val="left"/>
-      <w:pPr>
-        <w:tabs>
-          <w:tab w:val="num" w:pos="6480"/>
-        </w:tabs>
-        <w:ind w:left="6480" w:hanging="360"/>
-      </w:pPr>
-      <w:rPr>
-        <w:rFonts w:ascii="Wingdings" w:hAnsi="Wingdings" w:hint="default"/>
-        <w:sz w:val="20"/>
-      </w:rPr>
-    </w:lvl>
-  </w:abstractNum>
-  <w:num w:numId="1">
-    <w:abstractNumId w:val="0"/>
-  </w:num>
-</w:numbering>
-</file>
-
 <file path=word/styles.xml><?xml version="1.0" encoding="utf-8"?>
-<w:styles xmlns:mc="http://schemas.openxmlformats.org/markup-compatibility/2006" xmlns:r="http://schemas.openxmlformats.org/officeDocument/2006/relationships" xmlns:w="http://schemas.openxmlformats.org/wordprocessingml/2006/main" xmlns:w14="http://schemas.microsoft.com/office/word/2010/wordml" xmlns:w15="http://schemas.microsoft.com/office/word/2012/wordml" xmlns:w16cid="http://schemas.microsoft.com/office/word/2016/wordml/cid" xmlns:w16se="http://schemas.microsoft.com/office/word/2015/wordml/symex" mc:Ignorable="w14 w15 w16se w16cid">
+<w:styles xmlns:w="http://schemas.openxmlformats.org/wordprocessingml/2006/main" xmlns:w14="http://schemas.microsoft.com/office/word/2010/wordml" xmlns:mc="http://schemas.openxmlformats.org/markup-compatibility/2006" mc:Ignorable="w14">
   <w:docDefaults>
     <w:rPrDefault>
       <w:rPr>
-        <w:rFonts w:asciiTheme="minorHAnsi" w:eastAsiaTheme="minorHAnsi" w:hAnsiTheme="minorHAnsi" w:cstheme="minorBidi"/>
-        <w:sz w:val="22"/>
+        <w:rFonts w:ascii="Calibri" w:hAnsi="Calibri" w:eastAsia="Calibri" w:cs="" w:asciiTheme="minorHAnsi" w:cstheme="minorBidi" w:eastAsiaTheme="minorHAnsi" w:hAnsiTheme="minorHAnsi"/>
         <w:szCs w:val="22"/>
         <w:lang w:val="en-AU" w:eastAsia="en-US" w:bidi="ar-SA"/>
       </w:rPr>
     </w:rPrDefault>
     <w:pPrDefault>
-      <w:pPr>
-        <w:spacing w:after="160" w:line="259" w:lineRule="auto"/>
-      </w:pPr>
+      <w:pPr/>
     </w:pPrDefault>
   </w:docDefaults>
   <w:latentStyles w:defLockedState="0" w:defUIPriority="99" w:defSemiHidden="0" w:defUnhideWhenUsed="0" w:defQFormat="0" w:count="375">
     <w:lsdException w:name="Normal" w:uiPriority="0" w:qFormat="1"/>
     <w:lsdException w:name="heading 1" w:uiPriority="9" w:qFormat="1"/>
-    <w:lsdException w:name="heading 2" w:semiHidden="1" w:uiPriority="9" w:unhideWhenUsed="1" w:qFormat="1"/>
-    <w:lsdException w:name="heading 3" w:semiHidden="1" w:uiPriority="9" w:unhideWhenUsed="1" w:qFormat="1"/>
-    <w:lsdException w:name="heading 4" w:semiHidden="1" w:uiPriority="9" w:unhideWhenUsed="1" w:qFormat="1"/>
-    <w:lsdException w:name="heading 5" w:semiHidden="1" w:uiPriority="9" w:unhideWhenUsed="1" w:qFormat="1"/>
-    <w:lsdException w:name="heading 6" w:semiHidden="1" w:uiPriority="9" w:unhideWhenUsed="1" w:qFormat="1"/>
-    <w:lsdException w:name="heading 7" w:semiHidden="1" w:uiPriority="9" w:unhideWhenUsed="1" w:qFormat="1"/>
-    <w:lsdException w:name="heading 8" w:semiHidden="1" w:uiPriority="9" w:unhideWhenUsed="1" w:qFormat="1"/>
-    <w:lsdException w:name="heading 9" w:semiHidden="1" w:uiPriority="9" w:unhideWhenUsed="1" w:qFormat="1"/>
+    <w:lsdException w:name="heading 2" w:uiPriority="9" w:semiHidden="1" w:unhideWhenUsed="1" w:qFormat="1"/>
+    <w:lsdException w:name="heading 3" w:uiPriority="9" w:semiHidden="1" w:unhideWhenUsed="1" w:qFormat="1"/>
+    <w:lsdException w:name="heading 4" w:uiPriority="9" w:semiHidden="1" w:unhideWhenUsed="1" w:qFormat="1"/>
+    <w:lsdException w:name="heading 5" w:uiPriority="9" w:semiHidden="1" w:unhideWhenUsed="1" w:qFormat="1"/>
+    <w:lsdException w:name="heading 6" w:uiPriority="9" w:semiHidden="1" w:unhideWhenUsed="1" w:qFormat="1"/>
+    <w:lsdException w:name="heading 7" w:uiPriority="9" w:semiHidden="1" w:unhideWhenUsed="1" w:qFormat="1"/>
+    <w:lsdException w:name="heading 8" w:uiPriority="9" w:semiHidden="1" w:unhideWhenUsed="1" w:qFormat="1"/>
+    <w:lsdException w:name="heading 9" w:uiPriority="9" w:semiHidden="1" w:unhideWhenUsed="1" w:qFormat="1"/>
     <w:lsdException w:name="index 1" w:semiHidden="1" w:unhideWhenUsed="1"/>
     <w:lsdException w:name="index 2" w:semiHidden="1" w:unhideWhenUsed="1"/>
     <w:lsdException w:name="index 3" w:semiHidden="1" w:unhideWhenUsed="1"/>
@@ -506,22 +345,22 @@
     <w:lsdException w:name="index 7" w:semiHidden="1" w:unhideWhenUsed="1"/>
     <w:lsdException w:name="index 8" w:semiHidden="1" w:unhideWhenUsed="1"/>
     <w:lsdException w:name="index 9" w:semiHidden="1" w:unhideWhenUsed="1"/>
-    <w:lsdException w:name="toc 1" w:semiHidden="1" w:uiPriority="39" w:unhideWhenUsed="1"/>
-    <w:lsdException w:name="toc 2" w:semiHidden="1" w:uiPriority="39" w:unhideWhenUsed="1"/>
-    <w:lsdException w:name="toc 3" w:semiHidden="1" w:uiPriority="39" w:unhideWhenUsed="1"/>
-    <w:lsdException w:name="toc 4" w:semiHidden="1" w:uiPriority="39" w:unhideWhenUsed="1"/>
-    <w:lsdException w:name="toc 5" w:semiHidden="1" w:uiPriority="39" w:unhideWhenUsed="1"/>
-    <w:lsdException w:name="toc 6" w:semiHidden="1" w:uiPriority="39" w:unhideWhenUsed="1"/>
-    <w:lsdException w:name="toc 7" w:semiHidden="1" w:uiPriority="39" w:unhideWhenUsed="1"/>
-    <w:lsdException w:name="toc 8" w:semiHidden="1" w:uiPriority="39" w:unhideWhenUsed="1"/>
-    <w:lsdException w:name="toc 9" w:semiHidden="1" w:uiPriority="39" w:unhideWhenUsed="1"/>
+    <w:lsdException w:name="toc 1" w:uiPriority="39" w:semiHidden="1" w:unhideWhenUsed="1"/>
+    <w:lsdException w:name="toc 2" w:uiPriority="39" w:semiHidden="1" w:unhideWhenUsed="1"/>
+    <w:lsdException w:name="toc 3" w:uiPriority="39" w:semiHidden="1" w:unhideWhenUsed="1"/>
+    <w:lsdException w:name="toc 4" w:uiPriority="39" w:semiHidden="1" w:unhideWhenUsed="1"/>
+    <w:lsdException w:name="toc 5" w:uiPriority="39" w:semiHidden="1" w:unhideWhenUsed="1"/>
+    <w:lsdException w:name="toc 6" w:uiPriority="39" w:semiHidden="1" w:unhideWhenUsed="1"/>
+    <w:lsdException w:name="toc 7" w:uiPriority="39" w:semiHidden="1" w:unhideWhenUsed="1"/>
+    <w:lsdException w:name="toc 8" w:uiPriority="39" w:semiHidden="1" w:unhideWhenUsed="1"/>
+    <w:lsdException w:name="toc 9" w:uiPriority="39" w:semiHidden="1" w:unhideWhenUsed="1"/>
     <w:lsdException w:name="Normal Indent" w:semiHidden="1" w:unhideWhenUsed="1"/>
     <w:lsdException w:name="footnote text" w:semiHidden="1" w:unhideWhenUsed="1"/>
     <w:lsdException w:name="annotation text" w:semiHidden="1" w:unhideWhenUsed="1"/>
     <w:lsdException w:name="header" w:semiHidden="1" w:unhideWhenUsed="1"/>
     <w:lsdException w:name="footer" w:semiHidden="1" w:unhideWhenUsed="1"/>
     <w:lsdException w:name="index heading" w:semiHidden="1" w:unhideWhenUsed="1"/>
-    <w:lsdException w:name="caption" w:semiHidden="1" w:uiPriority="35" w:unhideWhenUsed="1" w:qFormat="1"/>
+    <w:lsdException w:name="caption" w:uiPriority="35" w:semiHidden="1" w:unhideWhenUsed="1" w:qFormat="1"/>
     <w:lsdException w:name="table of figures" w:semiHidden="1" w:unhideWhenUsed="1"/>
     <w:lsdException w:name="envelope address" w:semiHidden="1" w:unhideWhenUsed="1"/>
     <w:lsdException w:name="envelope return" w:semiHidden="1" w:unhideWhenUsed="1"/>
@@ -552,7 +391,7 @@
     <w:lsdException w:name="Title" w:uiPriority="10" w:qFormat="1"/>
     <w:lsdException w:name="Closing" w:semiHidden="1" w:unhideWhenUsed="1"/>
     <w:lsdException w:name="Signature" w:semiHidden="1" w:unhideWhenUsed="1"/>
-    <w:lsdException w:name="Default Paragraph Font" w:semiHidden="1" w:uiPriority="1" w:unhideWhenUsed="1"/>
+    <w:lsdException w:name="Default Paragraph Font" w:uiPriority="1" w:semiHidden="1" w:unhideWhenUsed="1"/>
     <w:lsdException w:name="Body Text" w:semiHidden="1" w:unhideWhenUsed="1"/>
     <w:lsdException w:name="Body Text Indent" w:semiHidden="1" w:unhideWhenUsed="1"/>
     <w:lsdException w:name="List Continue" w:semiHidden="1" w:unhideWhenUsed="1"/>
@@ -752,8 +591,8 @@
     <w:lsdException w:name="Subtle Reference" w:uiPriority="31" w:qFormat="1"/>
     <w:lsdException w:name="Intense Reference" w:uiPriority="32" w:qFormat="1"/>
     <w:lsdException w:name="Book Title" w:uiPriority="33" w:qFormat="1"/>
-    <w:lsdException w:name="Bibliography" w:semiHidden="1" w:uiPriority="37" w:unhideWhenUsed="1"/>
-    <w:lsdException w:name="TOC Heading" w:semiHidden="1" w:uiPriority="39" w:unhideWhenUsed="1" w:qFormat="1"/>
+    <w:lsdException w:name="Bibliography" w:uiPriority="37" w:semiHidden="1" w:unhideWhenUsed="1"/>
+    <w:lsdException w:name="TOC Heading" w:uiPriority="39" w:semiHidden="1" w:unhideWhenUsed="1" w:qFormat="1"/>
     <w:lsdException w:name="Plain Table 1" w:uiPriority="41"/>
     <w:lsdException w:name="Plain Table 2" w:uiPriority="42"/>
     <w:lsdException w:name="Plain Table 3" w:uiPriority="43"/>
@@ -863,16 +702,223 @@
     <w:lsdException w:name="Hashtag" w:semiHidden="1" w:unhideWhenUsed="1"/>
     <w:lsdException w:name="Unresolved Mention" w:semiHidden="1" w:unhideWhenUsed="1"/>
   </w:latentStyles>
-  <w:style w:type="paragraph" w:default="1" w:styleId="Normal">
+  <w:style w:type="paragraph" w:styleId="Normal" w:default="1">
     <w:name w:val="Normal"/>
     <w:qFormat/>
-    <w:rsid w:val="001F7870"/>
-  </w:style>
-  <w:style w:type="character" w:default="1" w:styleId="DefaultParagraphFont">
+    <w:rsid w:val="001f7870"/>
+    <w:pPr>
+      <w:widowControl/>
+      <w:bidi w:val="0"/>
+      <w:spacing w:lineRule="auto" w:line="259" w:before="0" w:after="160"/>
+      <w:jc w:val="left"/>
+    </w:pPr>
+    <w:rPr>
+      <w:rFonts w:ascii="Calibri" w:hAnsi="Calibri" w:eastAsia="Calibri" w:cs="" w:asciiTheme="minorHAnsi" w:cstheme="minorBidi" w:eastAsiaTheme="minorHAnsi" w:hAnsiTheme="minorHAnsi"/>
+      <w:color w:val="auto"/>
+      <w:kern w:val="0"/>
+      <w:sz w:val="22"/>
+      <w:szCs w:val="22"/>
+      <w:lang w:val="en-AU" w:eastAsia="en-US" w:bidi="ar-SA"/>
+    </w:rPr>
+  </w:style>
+  <w:style w:type="character" w:styleId="DefaultParagraphFont" w:default="1">
     <w:name w:val="Default Paragraph Font"/>
     <w:uiPriority w:val="1"/>
     <w:semiHidden/>
     <w:unhideWhenUsed/>
+    <w:qFormat/>
+    <w:rPr/>
+  </w:style>
+  <w:style w:type="character" w:styleId="BalloonTextChar" w:customStyle="1">
+    <w:name w:val="Balloon Text Char"/>
+    <w:basedOn w:val="DefaultParagraphFont"/>
+    <w:link w:val="BalloonText"/>
+    <w:uiPriority w:val="99"/>
+    <w:semiHidden/>
+    <w:qFormat/>
+    <w:rsid w:val="00e9209c"/>
+    <w:rPr>
+      <w:rFonts w:ascii="Segoe UI" w:hAnsi="Segoe UI" w:cs="Segoe UI"/>
+      <w:sz w:val="18"/>
+      <w:szCs w:val="18"/>
+    </w:rPr>
+  </w:style>
+  <w:style w:type="character" w:styleId="ListLabel1">
+    <w:name w:val="ListLabel 1"/>
+    <w:qFormat/>
+    <w:rPr>
+      <w:sz w:val="20"/>
+    </w:rPr>
+  </w:style>
+  <w:style w:type="character" w:styleId="ListLabel2">
+    <w:name w:val="ListLabel 2"/>
+    <w:qFormat/>
+    <w:rPr>
+      <w:sz w:val="20"/>
+    </w:rPr>
+  </w:style>
+  <w:style w:type="character" w:styleId="ListLabel3">
+    <w:name w:val="ListLabel 3"/>
+    <w:qFormat/>
+    <w:rPr>
+      <w:sz w:val="20"/>
+    </w:rPr>
+  </w:style>
+  <w:style w:type="character" w:styleId="ListLabel4">
+    <w:name w:val="ListLabel 4"/>
+    <w:qFormat/>
+    <w:rPr>
+      <w:sz w:val="20"/>
+    </w:rPr>
+  </w:style>
+  <w:style w:type="character" w:styleId="ListLabel5">
+    <w:name w:val="ListLabel 5"/>
+    <w:qFormat/>
+    <w:rPr>
+      <w:sz w:val="20"/>
+    </w:rPr>
+  </w:style>
+  <w:style w:type="character" w:styleId="ListLabel6">
+    <w:name w:val="ListLabel 6"/>
+    <w:qFormat/>
+    <w:rPr>
+      <w:sz w:val="20"/>
+    </w:rPr>
+  </w:style>
+  <w:style w:type="character" w:styleId="ListLabel7">
+    <w:name w:val="ListLabel 7"/>
+    <w:qFormat/>
+    <w:rPr>
+      <w:sz w:val="20"/>
+    </w:rPr>
+  </w:style>
+  <w:style w:type="character" w:styleId="ListLabel8">
+    <w:name w:val="ListLabel 8"/>
+    <w:qFormat/>
+    <w:rPr>
+      <w:sz w:val="20"/>
+    </w:rPr>
+  </w:style>
+  <w:style w:type="character" w:styleId="ListLabel9">
+    <w:name w:val="ListLabel 9"/>
+    <w:qFormat/>
+    <w:rPr>
+      <w:sz w:val="20"/>
+    </w:rPr>
+  </w:style>
+  <w:style w:type="paragraph" w:styleId="Heading">
+    <w:name w:val="Heading"/>
+    <w:basedOn w:val="Normal"/>
+    <w:next w:val="TextBody"/>
+    <w:qFormat/>
+    <w:pPr>
+      <w:keepNext w:val="true"/>
+      <w:spacing w:before="240" w:after="120"/>
+    </w:pPr>
+    <w:rPr>
+      <w:rFonts w:ascii="Liberation Sans" w:hAnsi="Liberation Sans" w:eastAsia="Microsoft YaHei" w:cs="Arial"/>
+      <w:sz w:val="28"/>
+      <w:szCs w:val="28"/>
+    </w:rPr>
+  </w:style>
+  <w:style w:type="paragraph" w:styleId="TextBody">
+    <w:name w:val="Body Text"/>
+    <w:basedOn w:val="Normal"/>
+    <w:pPr>
+      <w:spacing w:lineRule="auto" w:line="276" w:before="0" w:after="140"/>
+    </w:pPr>
+    <w:rPr/>
+  </w:style>
+  <w:style w:type="paragraph" w:styleId="List">
+    <w:name w:val="List"/>
+    <w:basedOn w:val="TextBody"/>
+    <w:pPr/>
+    <w:rPr>
+      <w:rFonts w:cs="Arial"/>
+    </w:rPr>
+  </w:style>
+  <w:style w:type="paragraph" w:styleId="Caption">
+    <w:name w:val="Caption"/>
+    <w:basedOn w:val="Normal"/>
+    <w:qFormat/>
+    <w:pPr>
+      <w:suppressLineNumbers/>
+      <w:spacing w:before="120" w:after="120"/>
+    </w:pPr>
+    <w:rPr>
+      <w:rFonts w:cs="Arial"/>
+      <w:i/>
+      <w:iCs/>
+      <w:sz w:val="24"/>
+      <w:szCs w:val="24"/>
+    </w:rPr>
+  </w:style>
+  <w:style w:type="paragraph" w:styleId="Index">
+    <w:name w:val="Index"/>
+    <w:basedOn w:val="Normal"/>
+    <w:qFormat/>
+    <w:pPr>
+      <w:suppressLineNumbers/>
+    </w:pPr>
+    <w:rPr>
+      <w:rFonts w:cs="Arial"/>
+    </w:rPr>
+  </w:style>
+  <w:style w:type="paragraph" w:styleId="NormalWeb">
+    <w:name w:val="Normal (Web)"/>
+    <w:basedOn w:val="Normal"/>
+    <w:uiPriority w:val="99"/>
+    <w:semiHidden/>
+    <w:unhideWhenUsed/>
+    <w:qFormat/>
+    <w:rsid w:val="009a7fb6"/>
+    <w:pPr>
+      <w:spacing w:lineRule="auto" w:line="240" w:beforeAutospacing="1" w:afterAutospacing="1"/>
+    </w:pPr>
+    <w:rPr>
+      <w:rFonts w:ascii="Times New Roman" w:hAnsi="Times New Roman" w:eastAsia="Times New Roman" w:cs="Times New Roman"/>
+      <w:sz w:val="24"/>
+      <w:szCs w:val="24"/>
+      <w:lang w:eastAsia="en-AU"/>
+    </w:rPr>
+  </w:style>
+  <w:style w:type="paragraph" w:styleId="ListParagraph">
+    <w:name w:val="List Paragraph"/>
+    <w:basedOn w:val="Normal"/>
+    <w:uiPriority w:val="34"/>
+    <w:qFormat/>
+    <w:rsid w:val="006e7cfc"/>
+    <w:pPr>
+      <w:spacing w:before="0" w:after="160"/>
+      <w:ind w:left="720" w:hanging="0"/>
+      <w:contextualSpacing/>
+    </w:pPr>
+    <w:rPr/>
+  </w:style>
+  <w:style w:type="paragraph" w:styleId="BalloonText">
+    <w:name w:val="Balloon Text"/>
+    <w:basedOn w:val="Normal"/>
+    <w:link w:val="BalloonTextChar"/>
+    <w:uiPriority w:val="99"/>
+    <w:semiHidden/>
+    <w:unhideWhenUsed/>
+    <w:qFormat/>
+    <w:rsid w:val="00e9209c"/>
+    <w:pPr>
+      <w:spacing w:lineRule="auto" w:line="240" w:before="0" w:after="0"/>
+    </w:pPr>
+    <w:rPr>
+      <w:rFonts w:ascii="Segoe UI" w:hAnsi="Segoe UI" w:cs="Segoe UI"/>
+      <w:sz w:val="18"/>
+      <w:szCs w:val="18"/>
+    </w:rPr>
+  </w:style>
+  <w:style w:type="numbering" w:styleId="NoList" w:default="1">
+    <w:name w:val="No List"/>
+    <w:uiPriority w:val="99"/>
+    <w:semiHidden/>
+    <w:unhideWhenUsed/>
+    <w:qFormat/>
   </w:style>
   <w:style w:type="table" w:default="1" w:styleId="TableNormal">
     <w:name w:val="Normal Table"/>
@@ -889,88 +935,24 @@
       </w:tblCellMar>
     </w:tblPr>
   </w:style>
-  <w:style w:type="numbering" w:default="1" w:styleId="NoList">
-    <w:name w:val="No List"/>
-    <w:uiPriority w:val="99"/>
-    <w:semiHidden/>
-    <w:unhideWhenUsed/>
-  </w:style>
-  <w:style w:type="paragraph" w:styleId="NormalWeb">
-    <w:name w:val="Normal (Web)"/>
-    <w:basedOn w:val="Normal"/>
-    <w:uiPriority w:val="99"/>
-    <w:semiHidden/>
-    <w:unhideWhenUsed/>
-    <w:rsid w:val="009A7FB6"/>
-    <w:pPr>
-      <w:spacing w:before="100" w:beforeAutospacing="1" w:after="100" w:afterAutospacing="1" w:line="240" w:lineRule="auto"/>
-    </w:pPr>
-    <w:rPr>
-      <w:rFonts w:ascii="Times New Roman" w:eastAsia="Times New Roman" w:hAnsi="Times New Roman" w:cs="Times New Roman"/>
-      <w:sz w:val="24"/>
-      <w:szCs w:val="24"/>
-      <w:lang w:eastAsia="en-AU"/>
-    </w:rPr>
-  </w:style>
-  <w:style w:type="paragraph" w:styleId="ListParagraph">
-    <w:name w:val="List Paragraph"/>
-    <w:basedOn w:val="Normal"/>
-    <w:uiPriority w:val="34"/>
-    <w:qFormat/>
-    <w:rsid w:val="006E7CFC"/>
-    <w:pPr>
-      <w:ind w:left="720"/>
-      <w:contextualSpacing/>
-    </w:pPr>
-  </w:style>
   <w:style w:type="table" w:styleId="TableGrid">
     <w:name w:val="Table Grid"/>
     <w:basedOn w:val="TableNormal"/>
     <w:uiPriority w:val="39"/>
-    <w:rsid w:val="00261E3A"/>
+    <w:rsid w:val="00261e3a"/>
     <w:pPr>
       <w:spacing w:after="0" w:line="240" w:lineRule="auto"/>
     </w:pPr>
     <w:tblPr>
       <w:tblBorders>
-        <w:top w:val="single" w:sz="4" w:space="0" w:color="auto"/>
-        <w:left w:val="single" w:sz="4" w:space="0" w:color="auto"/>
-        <w:bottom w:val="single" w:sz="4" w:space="0" w:color="auto"/>
-        <w:right w:val="single" w:sz="4" w:space="0" w:color="auto"/>
-        <w:insideH w:val="single" w:sz="4" w:space="0" w:color="auto"/>
-        <w:insideV w:val="single" w:sz="4" w:space="0" w:color="auto"/>
+        <w:top w:val="single" w:color="auto" w:sz="4" w:space="0"/>
+        <w:left w:val="single" w:color="auto" w:sz="4" w:space="0"/>
+        <w:bottom w:val="single" w:color="auto" w:sz="4" w:space="0"/>
+        <w:right w:val="single" w:color="auto" w:sz="4" w:space="0"/>
+        <w:insideH w:val="single" w:color="auto" w:sz="4" w:space="0"/>
+        <w:insideV w:val="single" w:color="auto" w:sz="4" w:space="0"/>
       </w:tblBorders>
     </w:tblPr>
-  </w:style>
-  <w:style w:type="paragraph" w:styleId="BalloonText">
-    <w:name w:val="Balloon Text"/>
-    <w:basedOn w:val="Normal"/>
-    <w:link w:val="BalloonTextChar"/>
-    <w:uiPriority w:val="99"/>
-    <w:semiHidden/>
-    <w:unhideWhenUsed/>
-    <w:rsid w:val="00E9209C"/>
-    <w:pPr>
-      <w:spacing w:after="0" w:line="240" w:lineRule="auto"/>
-    </w:pPr>
-    <w:rPr>
-      <w:rFonts w:ascii="Segoe UI" w:hAnsi="Segoe UI" w:cs="Segoe UI"/>
-      <w:sz w:val="18"/>
-      <w:szCs w:val="18"/>
-    </w:rPr>
-  </w:style>
-  <w:style w:type="character" w:customStyle="1" w:styleId="BalloonTextChar">
-    <w:name w:val="Balloon Text Char"/>
-    <w:basedOn w:val="DefaultParagraphFont"/>
-    <w:link w:val="BalloonText"/>
-    <w:uiPriority w:val="99"/>
-    <w:semiHidden/>
-    <w:rsid w:val="00E9209C"/>
-    <w:rPr>
-      <w:rFonts w:ascii="Segoe UI" w:hAnsi="Segoe UI" w:cs="Segoe UI"/>
-      <w:sz w:val="18"/>
-      <w:szCs w:val="18"/>
-    </w:rPr>
   </w:style>
 </w:styles>
 </file>

</xml_diff>